<commit_message>
#537 develop: implement common courses table for one group
</commit_message>
<xml_diff>
--- a/core/src/main/resources/docs/templates/SelectiveCoursesGroupsHeader.docx
+++ b/core/src/main/resources/docs/templates/SelectiveCoursesGroupsHeader.docx
@@ -14,6 +14,7 @@
         </w:rPr>
       </w:pPr>
       <w:bookmarkStart w:id="0" w:name="_Hlk82414409"/>
+      <w:bookmarkStart w:id="1" w:name="_GoBack"/>
       <w:r>
         <w:rPr>
           <w:rFonts w:ascii="Times New Roman" w:hAnsi="Times New Roman" w:cs="Times New Roman"/>
@@ -30,8 +31,19 @@
           <w:szCs w:val="28"/>
           <w:lang w:val="uk-UA"/>
         </w:rPr>
-        <w:t>3</w:t>
+        <w:t>#</w:t>
       </w:r>
+      <w:proofErr w:type="spellStart"/>
+      <w:r>
+        <w:rPr>
+          <w:rFonts w:ascii="Times New Roman" w:hAnsi="Times New Roman" w:cs="Times New Roman"/>
+          <w:sz w:val="24"/>
+          <w:szCs w:val="28"/>
+          <w:lang w:val="uk-UA"/>
+        </w:rPr>
+        <w:t>appNum</w:t>
+      </w:r>
+      <w:proofErr w:type="spellEnd"/>
     </w:p>
     <w:p>
       <w:pPr>
@@ -62,6 +74,7 @@
           <w:rFonts w:ascii="Times New Roman" w:hAnsi="Times New Roman" w:cs="Times New Roman"/>
           <w:sz w:val="24"/>
           <w:szCs w:val="28"/>
+          <w:lang w:val="uk-UA"/>
         </w:rPr>
       </w:pPr>
       <w:r>
@@ -71,36 +84,9 @@
           <w:szCs w:val="28"/>
           <w:lang w:val="uk-UA"/>
         </w:rPr>
-        <w:t xml:space="preserve">від </w:t>
+        <w:t>від #</w:t>
       </w:r>
-      <w:r>
-        <w:rPr>
-          <w:rFonts w:ascii="Times New Roman" w:hAnsi="Times New Roman" w:cs="Times New Roman"/>
-          <w:sz w:val="24"/>
-          <w:szCs w:val="28"/>
-        </w:rPr>
-        <w:t>#</w:t>
-      </w:r>
-      <w:r>
-        <w:rPr>
-          <w:rFonts w:ascii="Times New Roman" w:hAnsi="Times New Roman" w:cs="Times New Roman"/>
-          <w:sz w:val="24"/>
-          <w:szCs w:val="28"/>
-          <w:lang w:val="en-US"/>
-        </w:rPr>
-        <w:t>date</w:t>
-      </w:r>
-    </w:p>
-    <w:p>
-      <w:pPr>
-        <w:spacing w:after="0" w:line="240" w:lineRule="auto"/>
-        <w:ind w:left="6663"/>
-        <w:rPr>
-          <w:rFonts w:ascii="Times New Roman" w:hAnsi="Times New Roman" w:cs="Times New Roman"/>
-          <w:sz w:val="24"/>
-          <w:szCs w:val="28"/>
-        </w:rPr>
-      </w:pPr>
+      <w:proofErr w:type="spellStart"/>
       <w:r>
         <w:rPr>
           <w:rFonts w:ascii="Times New Roman" w:hAnsi="Times New Roman" w:cs="Times New Roman"/>
@@ -108,15 +94,29 @@
           <w:szCs w:val="28"/>
           <w:lang w:val="uk-UA"/>
         </w:rPr>
-        <w:t xml:space="preserve">№ </w:t>
+        <w:t>date</w:t>
       </w:r>
+      <w:proofErr w:type="spellEnd"/>
+    </w:p>
+    <w:p>
+      <w:pPr>
+        <w:spacing w:after="0" w:line="240" w:lineRule="auto"/>
+        <w:ind w:left="6663"/>
+        <w:rPr>
+          <w:rFonts w:ascii="Times New Roman" w:hAnsi="Times New Roman" w:cs="Times New Roman"/>
+          <w:sz w:val="24"/>
+          <w:szCs w:val="28"/>
+          <w:lang w:val="uk-UA"/>
+        </w:rPr>
+      </w:pPr>
       <w:r>
         <w:rPr>
           <w:rFonts w:ascii="Times New Roman" w:hAnsi="Times New Roman" w:cs="Times New Roman"/>
           <w:sz w:val="24"/>
           <w:szCs w:val="28"/>
+          <w:lang w:val="uk-UA"/>
         </w:rPr>
-        <w:t>#</w:t>
+        <w:t>№ #</w:t>
       </w:r>
       <w:proofErr w:type="spellStart"/>
       <w:r>
@@ -124,7 +124,7 @@
           <w:rFonts w:ascii="Times New Roman" w:hAnsi="Times New Roman" w:cs="Times New Roman"/>
           <w:sz w:val="24"/>
           <w:szCs w:val="28"/>
-          <w:lang w:val="en-US"/>
+          <w:lang w:val="uk-UA"/>
         </w:rPr>
         <w:t>num</w:t>
       </w:r>
@@ -164,27 +164,7 @@
           <w:szCs w:val="28"/>
           <w:lang w:val="uk-UA"/>
         </w:rPr>
-        <w:t>П</w:t>
-      </w:r>
-      <w:r>
-        <w:rPr>
-          <w:rFonts w:ascii="Times New Roman" w:hAnsi="Times New Roman" w:cs="Times New Roman"/>
-          <w:b/>
-          <w:sz w:val="28"/>
-          <w:szCs w:val="28"/>
-          <w:lang w:val="uk-UA"/>
-        </w:rPr>
-        <w:t>Р</w:t>
-      </w:r>
-      <w:r>
-        <w:rPr>
-          <w:rFonts w:ascii="Times New Roman" w:hAnsi="Times New Roman" w:cs="Times New Roman"/>
-          <w:b/>
-          <w:sz w:val="28"/>
-          <w:szCs w:val="28"/>
-          <w:lang w:val="uk-UA"/>
-        </w:rPr>
-        <w:t xml:space="preserve">ЕДМЕТНІ ГРУПИ </w:t>
+        <w:t xml:space="preserve">ПРЕДМЕТНІ ГРУПИ </w:t>
       </w:r>
     </w:p>
     <w:p>
@@ -207,17 +187,7 @@
           <w:szCs w:val="28"/>
           <w:lang w:val="uk-UA"/>
         </w:rPr>
-        <w:t xml:space="preserve">на </w:t>
-      </w:r>
-      <w:r>
-        <w:rPr>
-          <w:rFonts w:ascii="Times New Roman" w:hAnsi="Times New Roman" w:cs="Times New Roman"/>
-          <w:b/>
-          <w:sz w:val="28"/>
-          <w:szCs w:val="28"/>
-          <w:lang w:val="en-US"/>
-        </w:rPr>
-        <w:t>#</w:t>
+        <w:t>на #</w:t>
       </w:r>
       <w:proofErr w:type="spellStart"/>
       <w:r>
@@ -226,7 +196,7 @@
           <w:b/>
           <w:sz w:val="28"/>
           <w:szCs w:val="28"/>
-          <w:lang w:val="en-US"/>
+          <w:lang w:val="uk-UA"/>
         </w:rPr>
         <w:t>yearFrom</w:t>
       </w:r>
@@ -237,7 +207,7 @@
           <w:b/>
           <w:sz w:val="28"/>
           <w:szCs w:val="28"/>
-          <w:lang w:val="en-US"/>
+          <w:lang w:val="uk-UA"/>
         </w:rPr>
         <w:t xml:space="preserve"> </w:t>
       </w:r>
@@ -249,17 +219,7 @@
           <w:szCs w:val="28"/>
           <w:lang w:val="uk-UA"/>
         </w:rPr>
-        <w:t>-</w:t>
-      </w:r>
-      <w:r>
-        <w:rPr>
-          <w:rFonts w:ascii="Times New Roman" w:hAnsi="Times New Roman" w:cs="Times New Roman"/>
-          <w:b/>
-          <w:sz w:val="28"/>
-          <w:szCs w:val="28"/>
-          <w:lang w:val="en-US"/>
-        </w:rPr>
-        <w:t xml:space="preserve"> #</w:t>
+        <w:t>- #</w:t>
       </w:r>
       <w:proofErr w:type="spellStart"/>
       <w:r>
@@ -268,7 +228,7 @@
           <w:b/>
           <w:sz w:val="28"/>
           <w:szCs w:val="28"/>
-          <w:lang w:val="en-US"/>
+          <w:lang w:val="uk-UA"/>
         </w:rPr>
         <w:t>yearTo</w:t>
       </w:r>
@@ -312,6 +272,51 @@
         <w:jc w:val="center"/>
         <w:rPr>
           <w:rFonts w:ascii="Times New Roman" w:hAnsi="Times New Roman" w:cs="Times New Roman"/>
+          <w:b/>
+          <w:sz w:val="28"/>
+          <w:szCs w:val="28"/>
+          <w:lang w:val="uk-UA"/>
+        </w:rPr>
+      </w:pPr>
+      <w:r>
+        <w:rPr>
+          <w:rFonts w:ascii="Times New Roman" w:hAnsi="Times New Roman" w:cs="Times New Roman"/>
+          <w:b/>
+          <w:sz w:val="28"/>
+          <w:szCs w:val="28"/>
+          <w:lang w:val="uk-UA"/>
+        </w:rPr>
+        <w:t>#</w:t>
+      </w:r>
+      <w:proofErr w:type="spellStart"/>
+      <w:r>
+        <w:rPr>
+          <w:rFonts w:ascii="Times New Roman" w:hAnsi="Times New Roman" w:cs="Times New Roman"/>
+          <w:b/>
+          <w:sz w:val="28"/>
+          <w:szCs w:val="28"/>
+          <w:lang w:val="uk-UA"/>
+        </w:rPr>
+        <w:t>courseNum</w:t>
+      </w:r>
+      <w:proofErr w:type="spellEnd"/>
+      <w:r>
+        <w:rPr>
+          <w:rFonts w:ascii="Times New Roman" w:hAnsi="Times New Roman" w:cs="Times New Roman"/>
+          <w:b/>
+          <w:sz w:val="28"/>
+          <w:szCs w:val="28"/>
+          <w:lang w:val="uk-UA"/>
+        </w:rPr>
+        <w:t xml:space="preserve"> КУРС</w:t>
+      </w:r>
+    </w:p>
+    <w:p>
+      <w:pPr>
+        <w:spacing w:after="0" w:line="240" w:lineRule="auto"/>
+        <w:jc w:val="center"/>
+        <w:rPr>
+          <w:rFonts w:ascii="Times New Roman" w:hAnsi="Times New Roman" w:cs="Times New Roman"/>
           <w:sz w:val="28"/>
           <w:szCs w:val="28"/>
           <w:lang w:val="uk-UA"/>
@@ -324,8 +329,9 @@
           <w:szCs w:val="28"/>
           <w:lang w:val="uk-UA"/>
         </w:rPr>
-        <w:t xml:space="preserve">здобувачів вищої освіти денної та заочної форм навчання освітнього рівня </w:t>
+        <w:t>здобувачів вищої освіти денної та заочної форм навчання освітнього рівня #</w:t>
       </w:r>
+      <w:proofErr w:type="spellStart"/>
       <w:r>
         <w:rPr>
           <w:rFonts w:ascii="Times New Roman" w:hAnsi="Times New Roman" w:cs="Times New Roman"/>
@@ -333,17 +339,9 @@
           <w:szCs w:val="28"/>
           <w:lang w:val="uk-UA"/>
         </w:rPr>
-        <w:t>#</w:t>
-      </w:r>
-      <w:r>
-        <w:rPr>
-          <w:rFonts w:ascii="Times New Roman" w:hAnsi="Times New Roman" w:cs="Times New Roman"/>
-          <w:sz w:val="28"/>
-          <w:szCs w:val="28"/>
-          <w:lang w:val="en-US"/>
-        </w:rPr>
         <w:t>degree</w:t>
       </w:r>
+      <w:proofErr w:type="spellEnd"/>
       <w:r>
         <w:rPr>
           <w:rFonts w:ascii="Times New Roman" w:hAnsi="Times New Roman" w:cs="Times New Roman"/>
@@ -353,8 +351,6 @@
         </w:rPr>
         <w:t xml:space="preserve"> </w:t>
       </w:r>
-      <w:bookmarkStart w:id="1" w:name="_GoBack"/>
-      <w:bookmarkEnd w:id="1"/>
       <w:r>
         <w:rPr>
           <w:rFonts w:ascii="Times New Roman" w:hAnsi="Times New Roman" w:cs="Times New Roman"/>
@@ -396,13 +392,46 @@
           <w:szCs w:val="24"/>
           <w:lang w:val="uk-UA"/>
         </w:rPr>
-        <w:t>ДИСЦИПЛІНИ ЦИКЛУ ЗАГАЛЬНОЇ ПІДГОТОВКИ</w:t>
+        <w:t xml:space="preserve">ДИСЦИПЛІНИ ЦИКЛУ </w:t>
+      </w:r>
+      <w:r>
+        <w:rPr>
+          <w:rFonts w:ascii="Times New Roman" w:hAnsi="Times New Roman" w:cs="Times New Roman"/>
+          <w:b/>
+          <w:sz w:val="28"/>
+          <w:szCs w:val="24"/>
+          <w:lang w:val="uk-UA"/>
+        </w:rPr>
+        <w:t>#</w:t>
+      </w:r>
+      <w:proofErr w:type="spellStart"/>
+      <w:r>
+        <w:rPr>
+          <w:rFonts w:ascii="Times New Roman" w:hAnsi="Times New Roman" w:cs="Times New Roman"/>
+          <w:b/>
+          <w:sz w:val="28"/>
+          <w:szCs w:val="24"/>
+          <w:lang w:val="uk-UA"/>
+        </w:rPr>
+        <w:t>cycleType</w:t>
+      </w:r>
+      <w:proofErr w:type="spellEnd"/>
+      <w:r>
+        <w:rPr>
+          <w:rFonts w:ascii="Times New Roman" w:hAnsi="Times New Roman" w:cs="Times New Roman"/>
+          <w:b/>
+          <w:sz w:val="28"/>
+          <w:szCs w:val="24"/>
+          <w:lang w:val="uk-UA"/>
+        </w:rPr>
+        <w:t xml:space="preserve"> ПІДГОТОВКИ</w:t>
       </w:r>
     </w:p>
+    <w:bookmarkEnd w:id="1"/>
     <w:p>
       <w:pPr>
         <w:rPr>
-          <w:lang w:val="en-US"/>
+          <w:lang w:val="uk-UA"/>
         </w:rPr>
       </w:pPr>
     </w:p>
@@ -5709,7 +5738,7 @@
 </file>
 
 <file path=customXml/itemProps1.xml><?xml version="1.0" encoding="utf-8"?>
-<ds:datastoreItem xmlns:ds="http://schemas.openxmlformats.org/officeDocument/2006/customXml" ds:itemID="{9371E5C1-25FC-43E8-A2D9-A06086E46EFF}">
+<ds:datastoreItem xmlns:ds="http://schemas.openxmlformats.org/officeDocument/2006/customXml" ds:itemID="{96546C5E-D904-4A00-BACC-F376DEFBD046}">
   <ds:schemaRefs>
     <ds:schemaRef ds:uri="http://schemas.openxmlformats.org/officeDocument/2006/bibliography"/>
   </ds:schemaRefs>

</xml_diff>

<commit_message>
#537 add: professional courses table for one group
</commit_message>
<xml_diff>
--- a/core/src/main/resources/docs/templates/SelectiveCoursesGroupsHeader.docx
+++ b/core/src/main/resources/docs/templates/SelectiveCoursesGroupsHeader.docx
@@ -14,7 +14,6 @@
         </w:rPr>
       </w:pPr>
       <w:bookmarkStart w:id="0" w:name="_Hlk82414409"/>
-      <w:bookmarkStart w:id="1" w:name="_GoBack"/>
       <w:r>
         <w:rPr>
           <w:rFonts w:ascii="Times New Roman" w:hAnsi="Times New Roman" w:cs="Times New Roman"/>
@@ -187,7 +186,17 @@
           <w:szCs w:val="28"/>
           <w:lang w:val="uk-UA"/>
         </w:rPr>
-        <w:t>на #</w:t>
+        <w:t xml:space="preserve">на </w:t>
+      </w:r>
+      <w:r>
+        <w:rPr>
+          <w:rFonts w:ascii="Times New Roman" w:hAnsi="Times New Roman" w:cs="Times New Roman"/>
+          <w:b/>
+          <w:sz w:val="28"/>
+          <w:szCs w:val="28"/>
+          <w:lang w:val="uk-UA"/>
+        </w:rPr>
+        <w:t>#</w:t>
       </w:r>
       <w:proofErr w:type="spellStart"/>
       <w:r>
@@ -196,7 +205,7 @@
           <w:b/>
           <w:sz w:val="28"/>
           <w:szCs w:val="28"/>
-          <w:lang w:val="uk-UA"/>
+          <w:lang w:val="en-US"/>
         </w:rPr>
         <w:t>yearFrom</w:t>
       </w:r>
@@ -219,7 +228,17 @@
           <w:szCs w:val="28"/>
           <w:lang w:val="uk-UA"/>
         </w:rPr>
-        <w:t>- #</w:t>
+        <w:t xml:space="preserve">- </w:t>
+      </w:r>
+      <w:r>
+        <w:rPr>
+          <w:rFonts w:ascii="Times New Roman" w:hAnsi="Times New Roman" w:cs="Times New Roman"/>
+          <w:b/>
+          <w:sz w:val="28"/>
+          <w:szCs w:val="28"/>
+          <w:lang w:val="en-US"/>
+        </w:rPr>
+        <w:t>#</w:t>
       </w:r>
       <w:proofErr w:type="spellStart"/>
       <w:r>
@@ -228,7 +247,7 @@
           <w:b/>
           <w:sz w:val="28"/>
           <w:szCs w:val="28"/>
-          <w:lang w:val="uk-UA"/>
+          <w:lang w:val="en-US"/>
         </w:rPr>
         <w:t>yearTo</w:t>
       </w:r>
@@ -295,9 +314,9 @@
           <w:b/>
           <w:sz w:val="28"/>
           <w:szCs w:val="28"/>
-          <w:lang w:val="uk-UA"/>
+          <w:lang w:val="en-US"/>
         </w:rPr>
-        <w:t>courseNum</w:t>
+        <w:t>studentYear</w:t>
       </w:r>
       <w:proofErr w:type="spellEnd"/>
       <w:r>
@@ -329,9 +348,8 @@
           <w:szCs w:val="28"/>
           <w:lang w:val="uk-UA"/>
         </w:rPr>
-        <w:t>здобувачів вищої освіти денної та заочної форм навчання освітнього рівня #</w:t>
+        <w:t xml:space="preserve">здобувачів вищої освіти денної та заочної </w:t>
       </w:r>
-      <w:proofErr w:type="spellStart"/>
       <w:r>
         <w:rPr>
           <w:rFonts w:ascii="Times New Roman" w:hAnsi="Times New Roman" w:cs="Times New Roman"/>
@@ -339,9 +357,28 @@
           <w:szCs w:val="28"/>
           <w:lang w:val="uk-UA"/>
         </w:rPr>
+        <w:t xml:space="preserve">форм навчання освітнього рівня </w:t>
+      </w:r>
+      <w:r>
+        <w:rPr>
+          <w:rFonts w:ascii="Times New Roman" w:hAnsi="Times New Roman" w:cs="Times New Roman"/>
+          <w:sz w:val="28"/>
+          <w:szCs w:val="28"/>
+          <w:lang w:val="uk-UA"/>
+        </w:rPr>
+        <w:t>#</w:t>
+      </w:r>
+      <w:r>
+        <w:rPr>
+          <w:rFonts w:ascii="Times New Roman" w:hAnsi="Times New Roman" w:cs="Times New Roman"/>
+          <w:sz w:val="28"/>
+          <w:szCs w:val="28"/>
+          <w:lang w:val="en-US"/>
+        </w:rPr>
         <w:t>degree</w:t>
       </w:r>
-      <w:proofErr w:type="spellEnd"/>
+      <w:bookmarkStart w:id="1" w:name="_GoBack"/>
+      <w:bookmarkEnd w:id="1"/>
       <w:r>
         <w:rPr>
           <w:rFonts w:ascii="Times New Roman" w:hAnsi="Times New Roman" w:cs="Times New Roman"/>
@@ -364,73 +401,11 @@
     <w:p>
       <w:pPr>
         <w:spacing w:after="0" w:line="240" w:lineRule="auto"/>
-        <w:rPr>
-          <w:rFonts w:ascii="Times New Roman" w:hAnsi="Times New Roman" w:cs="Times New Roman"/>
-          <w:sz w:val="24"/>
-          <w:szCs w:val="24"/>
-          <w:lang w:val="uk-UA"/>
-        </w:rPr>
-      </w:pPr>
-    </w:p>
-    <w:p>
-      <w:pPr>
-        <w:spacing w:after="0"/>
         <w:jc w:val="center"/>
         <w:rPr>
           <w:rFonts w:ascii="Times New Roman" w:hAnsi="Times New Roman" w:cs="Times New Roman"/>
-          <w:b/>
           <w:sz w:val="28"/>
-          <w:szCs w:val="24"/>
-          <w:lang w:val="uk-UA"/>
-        </w:rPr>
-      </w:pPr>
-      <w:r>
-        <w:rPr>
-          <w:rFonts w:ascii="Times New Roman" w:hAnsi="Times New Roman" w:cs="Times New Roman"/>
-          <w:b/>
-          <w:sz w:val="28"/>
-          <w:szCs w:val="24"/>
-          <w:lang w:val="uk-UA"/>
-        </w:rPr>
-        <w:t xml:space="preserve">ДИСЦИПЛІНИ ЦИКЛУ </w:t>
-      </w:r>
-      <w:r>
-        <w:rPr>
-          <w:rFonts w:ascii="Times New Roman" w:hAnsi="Times New Roman" w:cs="Times New Roman"/>
-          <w:b/>
-          <w:sz w:val="28"/>
-          <w:szCs w:val="24"/>
-          <w:lang w:val="uk-UA"/>
-        </w:rPr>
-        <w:t>#</w:t>
-      </w:r>
-      <w:proofErr w:type="spellStart"/>
-      <w:r>
-        <w:rPr>
-          <w:rFonts w:ascii="Times New Roman" w:hAnsi="Times New Roman" w:cs="Times New Roman"/>
-          <w:b/>
-          <w:sz w:val="28"/>
-          <w:szCs w:val="24"/>
-          <w:lang w:val="uk-UA"/>
-        </w:rPr>
-        <w:t>cycleType</w:t>
-      </w:r>
-      <w:proofErr w:type="spellEnd"/>
-      <w:r>
-        <w:rPr>
-          <w:rFonts w:ascii="Times New Roman" w:hAnsi="Times New Roman" w:cs="Times New Roman"/>
-          <w:b/>
-          <w:sz w:val="28"/>
-          <w:szCs w:val="24"/>
-          <w:lang w:val="uk-UA"/>
-        </w:rPr>
-        <w:t xml:space="preserve"> ПІДГОТОВКИ</w:t>
-      </w:r>
-    </w:p>
-    <w:bookmarkEnd w:id="1"/>
-    <w:p>
-      <w:pPr>
-        <w:rPr>
+          <w:szCs w:val="28"/>
           <w:lang w:val="uk-UA"/>
         </w:rPr>
       </w:pPr>
@@ -5727,7 +5702,7 @@
   <a:extraClrSchemeLst/>
   <a:extLst>
     <a:ext uri="{05A4C25C-085E-4340-85A3-A5531E510DB2}">
-      <thm15:themeFamily xmlns:thm15="http://schemas.microsoft.com/office/thememl/2012/main" xmlns="" name="Office Theme" id="{62F939B6-93AF-4DB8-9C6B-D6C7DFDC589F}" vid="{4A3C46E8-61CC-4603-A589-7422A47A8E4A}"/>
+      <thm15:themeFamily xmlns="" xmlns:thm15="http://schemas.microsoft.com/office/thememl/2012/main" name="Office Theme" id="{62F939B6-93AF-4DB8-9C6B-D6C7DFDC589F}" vid="{4A3C46E8-61CC-4603-A589-7422A47A8E4A}"/>
     </a:ext>
   </a:extLst>
 </a:theme>
@@ -5738,7 +5713,7 @@
 </file>
 
 <file path=customXml/itemProps1.xml><?xml version="1.0" encoding="utf-8"?>
-<ds:datastoreItem xmlns:ds="http://schemas.openxmlformats.org/officeDocument/2006/customXml" ds:itemID="{96546C5E-D904-4A00-BACC-F376DEFBD046}">
+<ds:datastoreItem xmlns:ds="http://schemas.openxmlformats.org/officeDocument/2006/customXml" ds:itemID="{6E508F17-84F3-4868-BA60-012F0678EACD}">
   <ds:schemaRefs>
     <ds:schemaRef ds:uri="http://schemas.openxmlformats.org/officeDocument/2006/bibliography"/>
   </ds:schemaRefs>

</xml_diff>